<commit_message>
hacked up the arduino mega motherboard to handle the mbed module.
</commit_message>
<xml_diff>
--- a/design/Hoektron CNC Design Spec.docx
+++ b/design/Hoektron CNC Design Spec.docx
@@ -357,688 +357,920 @@
           <w:sz w:val="23"/>
           <w:szCs w:val="23"/>
         </w:rPr>
-        <w:t>, easy to ch</w:t>
+        <w:t>, easy to change bits</w:t>
+      </w:r>
+      <w:r>
+        <w:rPr>
+          <w:rFonts w:ascii="Arial" w:eastAsia="Times New Roman" w:hAnsi="Arial" w:cs="Times New Roman"/>
+          <w:color w:val="000000"/>
+          <w:sz w:val="23"/>
+          <w:szCs w:val="23"/>
+        </w:rPr>
+        <w:t>.</w:t>
+      </w:r>
+    </w:p>
+    <w:p>
+      <w:pPr>
+        <w:pStyle w:val="ListParagraph"/>
+        <w:numPr>
+          <w:ilvl w:val="0"/>
+          <w:numId w:val="2"/>
+        </w:numPr>
+        <w:rPr>
+          <w:rFonts w:ascii="Times" w:eastAsia="Times New Roman" w:hAnsi="Times" w:cs="Times New Roman"/>
+          <w:sz w:val="20"/>
+          <w:szCs w:val="20"/>
+        </w:rPr>
+      </w:pPr>
+      <w:r>
+        <w:rPr>
+          <w:rFonts w:ascii="Arial" w:eastAsia="Times New Roman" w:hAnsi="Arial" w:cs="Times New Roman"/>
+          <w:color w:val="000000"/>
+          <w:sz w:val="23"/>
+          <w:szCs w:val="23"/>
+        </w:rPr>
+        <w:t>NEMA23 stepper motors</w:t>
+      </w:r>
+      <w:r>
+        <w:rPr>
+          <w:rFonts w:ascii="Arial" w:eastAsia="Times New Roman" w:hAnsi="Arial" w:cs="Times New Roman"/>
+          <w:color w:val="000000"/>
+          <w:sz w:val="23"/>
+          <w:szCs w:val="23"/>
+        </w:rPr>
+        <w:t>.</w:t>
+      </w:r>
+    </w:p>
+    <w:p>
+      <w:pPr>
+        <w:pStyle w:val="ListParagraph"/>
+        <w:numPr>
+          <w:ilvl w:val="0"/>
+          <w:numId w:val="2"/>
+        </w:numPr>
+        <w:rPr>
+          <w:rFonts w:ascii="Times" w:eastAsia="Times New Roman" w:hAnsi="Times" w:cs="Times New Roman"/>
+          <w:sz w:val="20"/>
+          <w:szCs w:val="20"/>
+        </w:rPr>
+      </w:pPr>
+      <w:r>
+        <w:rPr>
+          <w:rFonts w:ascii="Arial" w:eastAsia="Times New Roman" w:hAnsi="Arial" w:cs="Times New Roman"/>
+          <w:color w:val="000000"/>
+          <w:sz w:val="23"/>
+          <w:szCs w:val="23"/>
+        </w:rPr>
+        <w:t>Quality guide rails and bearings.</w:t>
+      </w:r>
+    </w:p>
+    <w:p>
+      <w:pPr>
+        <w:pStyle w:val="ListParagraph"/>
+        <w:numPr>
+          <w:ilvl w:val="0"/>
+          <w:numId w:val="2"/>
+        </w:numPr>
+        <w:rPr>
+          <w:rFonts w:ascii="Arial" w:eastAsia="Times New Roman" w:hAnsi="Arial" w:cs="Times New Roman"/>
+          <w:color w:val="000000"/>
+          <w:sz w:val="23"/>
+          <w:szCs w:val="23"/>
+        </w:rPr>
+      </w:pPr>
+      <w:r>
+        <w:rPr>
+          <w:rFonts w:ascii="Arial" w:eastAsia="Times New Roman" w:hAnsi="Arial" w:cs="Times New Roman"/>
+          <w:color w:val="000000"/>
+          <w:sz w:val="23"/>
+          <w:szCs w:val="23"/>
+        </w:rPr>
+        <w:t>Capable of milling</w:t>
+      </w:r>
+      <w:r>
+        <w:rPr>
+          <w:rFonts w:ascii="Arial" w:eastAsia="Times New Roman" w:hAnsi="Arial" w:cs="Times New Roman"/>
+          <w:color w:val="000000"/>
+          <w:sz w:val="23"/>
+          <w:szCs w:val="23"/>
+        </w:rPr>
+        <w:t xml:space="preserve"> wide range of items:</w:t>
+      </w:r>
+    </w:p>
+    <w:p>
+      <w:pPr>
+        <w:pStyle w:val="ListParagraph"/>
+        <w:numPr>
+          <w:ilvl w:val="1"/>
+          <w:numId w:val="2"/>
+        </w:numPr>
+        <w:rPr>
+          <w:rFonts w:ascii="Times" w:eastAsia="Times New Roman" w:hAnsi="Times" w:cs="Times New Roman"/>
+          <w:sz w:val="20"/>
+          <w:szCs w:val="20"/>
+        </w:rPr>
+      </w:pPr>
+      <w:proofErr w:type="gramStart"/>
+      <w:r>
+        <w:rPr>
+          <w:rFonts w:ascii="Arial" w:eastAsia="Times New Roman" w:hAnsi="Arial" w:cs="Times New Roman"/>
+          <w:color w:val="000000"/>
+          <w:sz w:val="23"/>
+          <w:szCs w:val="23"/>
+        </w:rPr>
+        <w:t>foam</w:t>
+      </w:r>
+      <w:proofErr w:type="gramEnd"/>
+    </w:p>
+    <w:p>
+      <w:pPr>
+        <w:pStyle w:val="ListParagraph"/>
+        <w:numPr>
+          <w:ilvl w:val="1"/>
+          <w:numId w:val="2"/>
+        </w:numPr>
+        <w:rPr>
+          <w:rFonts w:ascii="Times" w:eastAsia="Times New Roman" w:hAnsi="Times" w:cs="Times New Roman"/>
+          <w:sz w:val="20"/>
+          <w:szCs w:val="20"/>
+        </w:rPr>
+      </w:pPr>
+      <w:proofErr w:type="gramStart"/>
+      <w:r>
+        <w:rPr>
+          <w:rFonts w:ascii="Arial" w:eastAsia="Times New Roman" w:hAnsi="Arial" w:cs="Times New Roman"/>
+          <w:color w:val="000000"/>
+          <w:sz w:val="23"/>
+          <w:szCs w:val="23"/>
+        </w:rPr>
+        <w:t>wax</w:t>
+      </w:r>
+      <w:proofErr w:type="gramEnd"/>
+    </w:p>
+    <w:p>
+      <w:pPr>
+        <w:pStyle w:val="ListParagraph"/>
+        <w:numPr>
+          <w:ilvl w:val="1"/>
+          <w:numId w:val="2"/>
+        </w:numPr>
+        <w:rPr>
+          <w:rFonts w:ascii="Times" w:eastAsia="Times New Roman" w:hAnsi="Times" w:cs="Times New Roman"/>
+          <w:sz w:val="20"/>
+          <w:szCs w:val="20"/>
+        </w:rPr>
+      </w:pPr>
+      <w:proofErr w:type="gramStart"/>
+      <w:r>
+        <w:rPr>
+          <w:rFonts w:ascii="Arial" w:eastAsia="Times New Roman" w:hAnsi="Arial" w:cs="Times New Roman"/>
+          <w:color w:val="000000"/>
+          <w:sz w:val="23"/>
+          <w:szCs w:val="23"/>
+        </w:rPr>
+        <w:t>plastics</w:t>
+      </w:r>
+      <w:proofErr w:type="gramEnd"/>
+    </w:p>
+    <w:p>
+      <w:pPr>
+        <w:pStyle w:val="ListParagraph"/>
+        <w:numPr>
+          <w:ilvl w:val="1"/>
+          <w:numId w:val="2"/>
+        </w:numPr>
+        <w:rPr>
+          <w:rFonts w:ascii="Times" w:eastAsia="Times New Roman" w:hAnsi="Times" w:cs="Times New Roman"/>
+          <w:sz w:val="20"/>
+          <w:szCs w:val="20"/>
+        </w:rPr>
+      </w:pPr>
+      <w:proofErr w:type="gramStart"/>
+      <w:r>
+        <w:rPr>
+          <w:rFonts w:ascii="Arial" w:eastAsia="Times New Roman" w:hAnsi="Arial" w:cs="Times New Roman"/>
+          <w:color w:val="000000"/>
+          <w:sz w:val="23"/>
+          <w:szCs w:val="23"/>
+        </w:rPr>
+        <w:t>aluminum</w:t>
+      </w:r>
+      <w:proofErr w:type="gramEnd"/>
+    </w:p>
+    <w:p>
+      <w:pPr>
+        <w:pStyle w:val="ListParagraph"/>
+        <w:numPr>
+          <w:ilvl w:val="1"/>
+          <w:numId w:val="2"/>
+        </w:numPr>
+        <w:rPr>
+          <w:rFonts w:ascii="Times" w:eastAsia="Times New Roman" w:hAnsi="Times" w:cs="Times New Roman"/>
+          <w:sz w:val="20"/>
+          <w:szCs w:val="20"/>
+        </w:rPr>
+      </w:pPr>
+      <w:proofErr w:type="gramStart"/>
+      <w:r>
+        <w:rPr>
+          <w:rFonts w:ascii="Arial" w:eastAsia="Times New Roman" w:hAnsi="Arial" w:cs="Times New Roman"/>
+          <w:color w:val="000000"/>
+          <w:sz w:val="23"/>
+          <w:szCs w:val="23"/>
+        </w:rPr>
+        <w:t>brass</w:t>
+      </w:r>
+      <w:proofErr w:type="gramEnd"/>
+    </w:p>
+    <w:p>
+      <w:pPr>
+        <w:pStyle w:val="ListParagraph"/>
+        <w:numPr>
+          <w:ilvl w:val="1"/>
+          <w:numId w:val="2"/>
+        </w:numPr>
+        <w:rPr>
+          <w:rFonts w:ascii="Times" w:eastAsia="Times New Roman" w:hAnsi="Times" w:cs="Times New Roman"/>
+          <w:sz w:val="20"/>
+          <w:szCs w:val="20"/>
+        </w:rPr>
+      </w:pPr>
+      <w:r>
+        <w:rPr>
+          <w:rFonts w:ascii="Arial" w:eastAsia="Times New Roman" w:hAnsi="Arial" w:cs="Times New Roman"/>
+          <w:color w:val="000000"/>
+          <w:sz w:val="23"/>
+          <w:szCs w:val="23"/>
+        </w:rPr>
+        <w:t>PCBs</w:t>
+      </w:r>
+    </w:p>
+    <w:p>
+      <w:pPr>
+        <w:pStyle w:val="ListParagraph"/>
+        <w:numPr>
+          <w:ilvl w:val="0"/>
+          <w:numId w:val="2"/>
+        </w:numPr>
+        <w:rPr>
+          <w:rFonts w:ascii="Times" w:eastAsia="Times New Roman" w:hAnsi="Times" w:cs="Times New Roman"/>
+          <w:sz w:val="20"/>
+          <w:szCs w:val="20"/>
+        </w:rPr>
+      </w:pPr>
+      <w:r>
+        <w:rPr>
+          <w:rFonts w:ascii="Arial" w:eastAsia="Times New Roman" w:hAnsi="Arial" w:cs="Times New Roman"/>
+          <w:color w:val="000000"/>
+          <w:sz w:val="23"/>
+          <w:szCs w:val="23"/>
+        </w:rPr>
+        <w:t>Main interface is Androi</w:t>
+      </w:r>
+      <w:r>
+        <w:rPr>
+          <w:rFonts w:ascii="Arial" w:eastAsia="Times New Roman" w:hAnsi="Arial" w:cs="Times New Roman"/>
+          <w:color w:val="000000"/>
+          <w:sz w:val="23"/>
+          <w:szCs w:val="23"/>
+        </w:rPr>
+        <w:t>d tablet over USB (</w:t>
+      </w:r>
+      <w:proofErr w:type="spellStart"/>
+      <w:r>
+        <w:rPr>
+          <w:rFonts w:ascii="Arial" w:eastAsia="Times New Roman" w:hAnsi="Arial" w:cs="Times New Roman"/>
+          <w:color w:val="000000"/>
+          <w:sz w:val="23"/>
+          <w:szCs w:val="23"/>
+        </w:rPr>
+        <w:t>filesystem</w:t>
+      </w:r>
+      <w:proofErr w:type="spellEnd"/>
+      <w:r>
+        <w:rPr>
+          <w:rFonts w:ascii="Arial" w:eastAsia="Times New Roman" w:hAnsi="Arial" w:cs="Times New Roman"/>
+          <w:color w:val="000000"/>
+          <w:sz w:val="23"/>
+          <w:szCs w:val="23"/>
+        </w:rPr>
+        <w:t>)</w:t>
+      </w:r>
+    </w:p>
+    <w:p>
+      <w:pPr>
+        <w:pStyle w:val="ListParagraph"/>
+        <w:numPr>
+          <w:ilvl w:val="1"/>
+          <w:numId w:val="2"/>
+        </w:numPr>
+        <w:rPr>
+          <w:rFonts w:ascii="Times" w:eastAsia="Times New Roman" w:hAnsi="Times" w:cs="Times New Roman"/>
+          <w:sz w:val="20"/>
+          <w:szCs w:val="20"/>
+        </w:rPr>
+      </w:pPr>
+      <w:proofErr w:type="gramStart"/>
+      <w:r>
+        <w:rPr>
+          <w:rFonts w:ascii="Arial" w:eastAsia="Times New Roman" w:hAnsi="Arial" w:cs="Times New Roman"/>
+          <w:color w:val="000000"/>
+          <w:sz w:val="23"/>
+          <w:szCs w:val="23"/>
+        </w:rPr>
+        <w:t>optional</w:t>
+      </w:r>
+      <w:proofErr w:type="gramEnd"/>
+      <w:r>
+        <w:rPr>
+          <w:rFonts w:ascii="Arial" w:eastAsia="Times New Roman" w:hAnsi="Arial" w:cs="Times New Roman"/>
+          <w:color w:val="000000"/>
+          <w:sz w:val="23"/>
+          <w:szCs w:val="23"/>
+        </w:rPr>
+        <w:t xml:space="preserve"> computer hookup (USB</w:t>
+      </w:r>
+      <w:r>
+        <w:rPr>
+          <w:rFonts w:ascii="Arial" w:eastAsia="Times New Roman" w:hAnsi="Arial" w:cs="Times New Roman"/>
+          <w:color w:val="000000"/>
+          <w:sz w:val="23"/>
+          <w:szCs w:val="23"/>
+        </w:rPr>
+        <w:t xml:space="preserve"> or Ethernet</w:t>
+      </w:r>
+      <w:r>
+        <w:rPr>
+          <w:rFonts w:ascii="Arial" w:eastAsia="Times New Roman" w:hAnsi="Arial" w:cs="Times New Roman"/>
+          <w:color w:val="000000"/>
+          <w:sz w:val="23"/>
+          <w:szCs w:val="23"/>
+        </w:rPr>
+        <w:t>).</w:t>
+      </w:r>
+    </w:p>
+    <w:p>
+      <w:pPr>
+        <w:pStyle w:val="ListParagraph"/>
+        <w:numPr>
+          <w:ilvl w:val="1"/>
+          <w:numId w:val="2"/>
+        </w:numPr>
+        <w:rPr>
+          <w:rFonts w:ascii="Times" w:eastAsia="Times New Roman" w:hAnsi="Times" w:cs="Times New Roman"/>
+          <w:sz w:val="20"/>
+          <w:szCs w:val="20"/>
+        </w:rPr>
+      </w:pPr>
+      <w:proofErr w:type="spellStart"/>
+      <w:r>
+        <w:rPr>
+          <w:rFonts w:ascii="Arial" w:eastAsia="Times New Roman" w:hAnsi="Arial" w:cs="Times New Roman"/>
+          <w:color w:val="000000"/>
+          <w:sz w:val="23"/>
+          <w:szCs w:val="23"/>
+        </w:rPr>
+        <w:t>Iphone</w:t>
+      </w:r>
+      <w:proofErr w:type="spellEnd"/>
+      <w:r>
+        <w:rPr>
+          <w:rFonts w:ascii="Arial" w:eastAsia="Times New Roman" w:hAnsi="Arial" w:cs="Times New Roman"/>
+          <w:color w:val="000000"/>
+          <w:sz w:val="23"/>
+          <w:szCs w:val="23"/>
+        </w:rPr>
+        <w:t xml:space="preserve"> app would be good too.</w:t>
+      </w:r>
+    </w:p>
+    <w:p>
+      <w:pPr>
+        <w:pStyle w:val="ListParagraph"/>
+        <w:numPr>
+          <w:ilvl w:val="0"/>
+          <w:numId w:val="2"/>
+        </w:numPr>
+        <w:rPr>
+          <w:rFonts w:ascii="Times" w:eastAsia="Times New Roman" w:hAnsi="Times" w:cs="Times New Roman"/>
+          <w:sz w:val="20"/>
+          <w:szCs w:val="20"/>
+        </w:rPr>
+      </w:pPr>
+      <w:r>
+        <w:rPr>
+          <w:rFonts w:ascii="Arial" w:eastAsia="Times New Roman" w:hAnsi="Arial" w:cs="Times New Roman"/>
+          <w:color w:val="000000"/>
+          <w:sz w:val="23"/>
+          <w:szCs w:val="23"/>
+        </w:rPr>
+        <w:t>Includes a place to rest the tablet when not actively controlling it.</w:t>
+      </w:r>
+    </w:p>
+    <w:p>
+      <w:pPr>
+        <w:pStyle w:val="ListParagraph"/>
+        <w:numPr>
+          <w:ilvl w:val="1"/>
+          <w:numId w:val="2"/>
+        </w:numPr>
+        <w:rPr>
+          <w:rFonts w:ascii="Times" w:eastAsia="Times New Roman" w:hAnsi="Times" w:cs="Times New Roman"/>
+          <w:sz w:val="20"/>
+          <w:szCs w:val="20"/>
+        </w:rPr>
+      </w:pPr>
+      <w:r>
+        <w:rPr>
+          <w:rFonts w:ascii="Arial" w:eastAsia="Times New Roman" w:hAnsi="Arial" w:cs="Times New Roman"/>
+          <w:color w:val="000000"/>
+          <w:sz w:val="23"/>
+          <w:szCs w:val="23"/>
+        </w:rPr>
+        <w:t>This should also charge the tablet over USB! (Bonus!)</w:t>
+      </w:r>
+    </w:p>
+    <w:p>
+      <w:pPr>
+        <w:pStyle w:val="ListParagraph"/>
+        <w:numPr>
+          <w:ilvl w:val="0"/>
+          <w:numId w:val="2"/>
+        </w:numPr>
+        <w:rPr>
+          <w:rFonts w:ascii="Times" w:eastAsia="Times New Roman" w:hAnsi="Times" w:cs="Times New Roman"/>
+          <w:sz w:val="20"/>
+          <w:szCs w:val="20"/>
+        </w:rPr>
+      </w:pPr>
+      <w:r>
+        <w:rPr>
+          <w:rFonts w:ascii="Arial" w:eastAsia="Times New Roman" w:hAnsi="Arial" w:cs="Times New Roman"/>
+          <w:color w:val="000000"/>
+          <w:sz w:val="23"/>
+          <w:szCs w:val="23"/>
+        </w:rPr>
+        <w:t>Some way of human powered transportation (handles)</w:t>
+      </w:r>
+      <w:r>
+        <w:rPr>
+          <w:rFonts w:ascii="Times" w:eastAsia="Times New Roman" w:hAnsi="Times" w:cs="Times New Roman"/>
+          <w:color w:val="000000"/>
+          <w:sz w:val="27"/>
+          <w:szCs w:val="27"/>
+        </w:rPr>
+        <w:br/>
+      </w:r>
+    </w:p>
+    <w:p>
+      <w:pPr>
+        <w:rPr>
+          <w:rFonts w:ascii="Times" w:eastAsia="Times New Roman" w:hAnsi="Times" w:cs="Times New Roman"/>
+          <w:sz w:val="20"/>
+          <w:szCs w:val="20"/>
+        </w:rPr>
+      </w:pPr>
+    </w:p>
+    <w:p>
+      <w:pPr>
+        <w:rPr>
+          <w:rFonts w:ascii="Times" w:eastAsia="Times New Roman" w:hAnsi="Times" w:cs="Times New Roman"/>
+          <w:color w:val="000000"/>
+          <w:sz w:val="27"/>
+          <w:szCs w:val="27"/>
+        </w:rPr>
+      </w:pPr>
+      <w:r>
+        <w:rPr>
+          <w:rFonts w:ascii="Arial" w:eastAsia="Times New Roman" w:hAnsi="Arial" w:cs="Times New Roman"/>
+          <w:b/>
+          <w:bCs/>
+          <w:color w:val="000000"/>
+          <w:sz w:val="29"/>
+          <w:szCs w:val="29"/>
+        </w:rPr>
+        <w:t>Positioning System</w:t>
+      </w:r>
+      <w:r>
+        <w:rPr>
+          <w:rFonts w:ascii="Times" w:eastAsia="Times New Roman" w:hAnsi="Times" w:cs="Times New Roman"/>
+          <w:color w:val="000000"/>
+          <w:sz w:val="27"/>
+          <w:szCs w:val="27"/>
+        </w:rPr>
+        <w:br/>
+      </w:r>
+    </w:p>
+    <w:p>
+      <w:pPr>
+        <w:pStyle w:val="ListParagraph"/>
+        <w:numPr>
+          <w:ilvl w:val="0"/>
+          <w:numId w:val="4"/>
+        </w:numPr>
+        <w:rPr>
+          <w:rFonts w:ascii="Times" w:eastAsia="Times New Roman" w:hAnsi="Times" w:cs="Times New Roman"/>
+          <w:sz w:val="20"/>
+          <w:szCs w:val="20"/>
+        </w:rPr>
+      </w:pPr>
+      <w:r>
+        <w:rPr>
+          <w:rFonts w:ascii="Arial" w:eastAsia="Times New Roman" w:hAnsi="Arial" w:cs="Times New Roman"/>
+          <w:color w:val="000000"/>
+          <w:sz w:val="23"/>
+          <w:szCs w:val="23"/>
+        </w:rPr>
+        <w:t>X axis travel of 250-300mm</w:t>
+      </w:r>
+      <w:r>
+        <w:rPr>
+          <w:rFonts w:ascii="Arial" w:eastAsia="Times New Roman" w:hAnsi="Arial" w:cs="Times New Roman"/>
+          <w:color w:val="000000"/>
+          <w:sz w:val="23"/>
+          <w:szCs w:val="23"/>
+        </w:rPr>
+        <w:t xml:space="preserve"> and speed of 2000mm/min</w:t>
+      </w:r>
+    </w:p>
+    <w:p>
+      <w:pPr>
+        <w:pStyle w:val="ListParagraph"/>
+        <w:numPr>
+          <w:ilvl w:val="0"/>
+          <w:numId w:val="4"/>
+        </w:numPr>
+        <w:rPr>
+          <w:rFonts w:ascii="Times" w:eastAsia="Times New Roman" w:hAnsi="Times" w:cs="Times New Roman"/>
+          <w:sz w:val="20"/>
+          <w:szCs w:val="20"/>
+        </w:rPr>
+      </w:pPr>
+      <w:r>
+        <w:rPr>
+          <w:rFonts w:ascii="Arial" w:eastAsia="Times New Roman" w:hAnsi="Arial" w:cs="Times New Roman"/>
+          <w:color w:val="000000"/>
+          <w:sz w:val="23"/>
+          <w:szCs w:val="23"/>
+        </w:rPr>
+        <w:t>Y axis travel of 200-400mm</w:t>
+      </w:r>
+      <w:r>
+        <w:rPr>
+          <w:rFonts w:ascii="Arial" w:eastAsia="Times New Roman" w:hAnsi="Arial" w:cs="Times New Roman"/>
+          <w:color w:val="000000"/>
+          <w:sz w:val="23"/>
+          <w:szCs w:val="23"/>
+        </w:rPr>
+        <w:t xml:space="preserve"> and speed of 2000mm/min</w:t>
+      </w:r>
+    </w:p>
+    <w:p>
+      <w:pPr>
+        <w:pStyle w:val="ListParagraph"/>
+        <w:numPr>
+          <w:ilvl w:val="0"/>
+          <w:numId w:val="4"/>
+        </w:numPr>
+        <w:rPr>
+          <w:rFonts w:ascii="Times" w:eastAsia="Times New Roman" w:hAnsi="Times" w:cs="Times New Roman"/>
+          <w:sz w:val="20"/>
+          <w:szCs w:val="20"/>
+        </w:rPr>
+      </w:pPr>
+      <w:r>
+        <w:rPr>
+          <w:rFonts w:ascii="Arial" w:eastAsia="Times New Roman" w:hAnsi="Arial" w:cs="Times New Roman"/>
+          <w:color w:val="000000"/>
+          <w:sz w:val="23"/>
+          <w:szCs w:val="23"/>
+        </w:rPr>
+        <w:t>Z axis travel of 50-100mm</w:t>
+      </w:r>
+      <w:r>
+        <w:rPr>
+          <w:rFonts w:ascii="Arial" w:eastAsia="Times New Roman" w:hAnsi="Arial" w:cs="Times New Roman"/>
+          <w:color w:val="000000"/>
+          <w:sz w:val="23"/>
+          <w:szCs w:val="23"/>
+        </w:rPr>
+        <w:t xml:space="preserve"> and speed of 2000mm/min</w:t>
+      </w:r>
+    </w:p>
+    <w:p>
+      <w:pPr>
+        <w:pStyle w:val="ListParagraph"/>
+        <w:numPr>
+          <w:ilvl w:val="0"/>
+          <w:numId w:val="4"/>
+        </w:numPr>
+        <w:rPr>
+          <w:rFonts w:ascii="Times" w:eastAsia="Times New Roman" w:hAnsi="Times" w:cs="Times New Roman"/>
+          <w:sz w:val="20"/>
+          <w:szCs w:val="20"/>
+        </w:rPr>
+      </w:pPr>
+      <w:r>
+        <w:rPr>
+          <w:rFonts w:ascii="Arial" w:eastAsia="Times New Roman" w:hAnsi="Arial" w:cs="Times New Roman"/>
+          <w:color w:val="000000"/>
+          <w:sz w:val="23"/>
+          <w:szCs w:val="23"/>
+        </w:rPr>
+        <w:t>XYZ Accuracy of &lt;= 0.05mm</w:t>
+      </w:r>
+    </w:p>
+    <w:p>
+      <w:pPr>
+        <w:pStyle w:val="ListParagraph"/>
+        <w:numPr>
+          <w:ilvl w:val="0"/>
+          <w:numId w:val="4"/>
+        </w:numPr>
+        <w:rPr>
+          <w:rFonts w:ascii="Times" w:eastAsia="Times New Roman" w:hAnsi="Times" w:cs="Times New Roman"/>
+          <w:sz w:val="20"/>
+          <w:szCs w:val="20"/>
+        </w:rPr>
+      </w:pPr>
+      <w:r>
+        <w:rPr>
+          <w:rFonts w:ascii="Arial" w:eastAsia="Times New Roman" w:hAnsi="Arial" w:cs="Times New Roman"/>
+          <w:color w:val="000000"/>
+          <w:sz w:val="23"/>
+          <w:szCs w:val="23"/>
+        </w:rPr>
+        <w:t>XYZ Backlash of &lt;= 0.05mm</w:t>
+      </w:r>
+    </w:p>
+    <w:p>
+      <w:pPr>
+        <w:rPr>
+          <w:rFonts w:ascii="Times" w:eastAsia="Times New Roman" w:hAnsi="Times" w:cs="Times New Roman"/>
+          <w:sz w:val="20"/>
+          <w:szCs w:val="20"/>
+        </w:rPr>
+      </w:pPr>
+    </w:p>
+    <w:p>
+      <w:pPr>
+        <w:rPr>
+          <w:rFonts w:ascii="Times" w:eastAsia="Times New Roman" w:hAnsi="Times" w:cs="Times New Roman"/>
+          <w:color w:val="000000"/>
+          <w:sz w:val="27"/>
+          <w:szCs w:val="27"/>
+        </w:rPr>
+      </w:pPr>
+      <w:r>
+        <w:rPr>
+          <w:rFonts w:ascii="Arial" w:eastAsia="Times New Roman" w:hAnsi="Arial" w:cs="Times New Roman"/>
+          <w:b/>
+          <w:bCs/>
+          <w:color w:val="000000"/>
+          <w:sz w:val="29"/>
+          <w:szCs w:val="29"/>
+        </w:rPr>
+        <w:t>Electronics</w:t>
+      </w:r>
+      <w:r>
+        <w:rPr>
+          <w:rFonts w:ascii="Arial" w:eastAsia="Times New Roman" w:hAnsi="Arial" w:cs="Times New Roman"/>
+          <w:b/>
+          <w:bCs/>
+          <w:color w:val="000000"/>
+          <w:sz w:val="29"/>
+          <w:szCs w:val="29"/>
+        </w:rPr>
+        <w:t xml:space="preserve"> System</w:t>
+      </w:r>
+      <w:r>
+        <w:rPr>
+          <w:rFonts w:ascii="Times" w:eastAsia="Times New Roman" w:hAnsi="Times" w:cs="Times New Roman"/>
+          <w:color w:val="000000"/>
+          <w:sz w:val="27"/>
+          <w:szCs w:val="27"/>
+        </w:rPr>
+        <w:br/>
+      </w:r>
+    </w:p>
+    <w:p>
+      <w:pPr>
+        <w:pStyle w:val="ListParagraph"/>
+        <w:numPr>
+          <w:ilvl w:val="0"/>
+          <w:numId w:val="4"/>
+        </w:numPr>
+        <w:rPr>
+          <w:rFonts w:ascii="Times" w:eastAsia="Times New Roman" w:hAnsi="Times" w:cs="Times New Roman"/>
+          <w:sz w:val="20"/>
+          <w:szCs w:val="20"/>
+        </w:rPr>
+      </w:pPr>
+      <w:r>
+        <w:rPr>
+          <w:rFonts w:ascii="Arial" w:eastAsia="Times New Roman" w:hAnsi="Arial" w:cs="Times New Roman"/>
+          <w:color w:val="000000"/>
+          <w:sz w:val="23"/>
+          <w:szCs w:val="23"/>
+        </w:rPr>
+        <w:t>Accepts 100-230VAC from standard wall power.</w:t>
+      </w:r>
+    </w:p>
+    <w:p>
+      <w:pPr>
+        <w:pStyle w:val="ListParagraph"/>
+        <w:numPr>
+          <w:ilvl w:val="0"/>
+          <w:numId w:val="4"/>
+        </w:numPr>
+        <w:rPr>
+          <w:rFonts w:ascii="Times" w:eastAsia="Times New Roman" w:hAnsi="Times" w:cs="Times New Roman"/>
+          <w:sz w:val="20"/>
+          <w:szCs w:val="20"/>
+        </w:rPr>
+      </w:pPr>
+      <w:r>
+        <w:rPr>
+          <w:rFonts w:ascii="Arial" w:eastAsia="Times New Roman" w:hAnsi="Arial" w:cs="Times New Roman"/>
+          <w:color w:val="000000"/>
+          <w:sz w:val="23"/>
+          <w:szCs w:val="23"/>
+        </w:rPr>
+        <w:t>Bipolar stepper drivers driving 2.5A/phase @ 32VDC</w:t>
+      </w:r>
+    </w:p>
+    <w:p>
+      <w:pPr>
+        <w:pStyle w:val="ListParagraph"/>
+        <w:numPr>
+          <w:ilvl w:val="0"/>
+          <w:numId w:val="4"/>
+        </w:numPr>
+        <w:rPr>
+          <w:rFonts w:ascii="Times" w:eastAsia="Times New Roman" w:hAnsi="Times" w:cs="Times New Roman"/>
+          <w:sz w:val="20"/>
+          <w:szCs w:val="20"/>
+        </w:rPr>
+      </w:pPr>
+      <w:r>
+        <w:rPr>
+          <w:rFonts w:ascii="Arial" w:eastAsia="Times New Roman" w:hAnsi="Arial" w:cs="Times New Roman"/>
+          <w:color w:val="000000"/>
+          <w:sz w:val="23"/>
+          <w:szCs w:val="23"/>
+        </w:rPr>
+        <w:t>Relay capable of controlling spindle on/off (DC / AC?)</w:t>
+      </w:r>
+    </w:p>
+    <w:p>
+      <w:pPr>
+        <w:pStyle w:val="ListParagraph"/>
+        <w:numPr>
+          <w:ilvl w:val="0"/>
+          <w:numId w:val="4"/>
+        </w:numPr>
+        <w:rPr>
+          <w:rFonts w:ascii="Times" w:eastAsia="Times New Roman" w:hAnsi="Times" w:cs="Times New Roman"/>
+          <w:sz w:val="20"/>
+          <w:szCs w:val="20"/>
+        </w:rPr>
+      </w:pPr>
+      <w:proofErr w:type="spellStart"/>
+      <w:proofErr w:type="gramStart"/>
+      <w:r>
+        <w:rPr>
+          <w:rFonts w:ascii="Arial" w:eastAsia="Times New Roman" w:hAnsi="Arial" w:cs="Times New Roman"/>
+          <w:color w:val="000000"/>
+          <w:sz w:val="23"/>
+          <w:szCs w:val="23"/>
+        </w:rPr>
+        <w:t>microSD</w:t>
+      </w:r>
+      <w:proofErr w:type="spellEnd"/>
+      <w:proofErr w:type="gramEnd"/>
+      <w:r>
+        <w:rPr>
+          <w:rFonts w:ascii="Arial" w:eastAsia="Times New Roman" w:hAnsi="Arial" w:cs="Times New Roman"/>
+          <w:color w:val="000000"/>
+          <w:sz w:val="23"/>
+          <w:szCs w:val="23"/>
+        </w:rPr>
+        <w:t xml:space="preserve"> card slot (not user-accessible)</w:t>
+      </w:r>
+    </w:p>
+    <w:p>
+      <w:pPr>
+        <w:pStyle w:val="ListParagraph"/>
+        <w:numPr>
+          <w:ilvl w:val="0"/>
+          <w:numId w:val="4"/>
+        </w:numPr>
+        <w:rPr>
+          <w:rFonts w:ascii="Times" w:eastAsia="Times New Roman" w:hAnsi="Times" w:cs="Times New Roman"/>
+          <w:sz w:val="20"/>
+          <w:szCs w:val="20"/>
+        </w:rPr>
+      </w:pPr>
+      <w:r>
+        <w:rPr>
+          <w:rFonts w:ascii="Arial" w:eastAsia="Times New Roman" w:hAnsi="Arial" w:cs="Times New Roman"/>
+          <w:color w:val="000000"/>
+          <w:sz w:val="23"/>
+          <w:szCs w:val="23"/>
+        </w:rPr>
+        <w:t>USB mini connector (High Speed / USB2.0)</w:t>
+      </w:r>
+    </w:p>
+    <w:p>
+      <w:pPr>
+        <w:pStyle w:val="ListParagraph"/>
+        <w:numPr>
+          <w:ilvl w:val="0"/>
+          <w:numId w:val="4"/>
+        </w:numPr>
+        <w:rPr>
+          <w:rFonts w:ascii="Times" w:eastAsia="Times New Roman" w:hAnsi="Times" w:cs="Times New Roman"/>
+          <w:sz w:val="20"/>
+          <w:szCs w:val="20"/>
+        </w:rPr>
+      </w:pPr>
+      <w:r>
+        <w:rPr>
+          <w:rFonts w:ascii="Arial" w:eastAsia="Times New Roman" w:hAnsi="Arial" w:cs="Times New Roman"/>
+          <w:color w:val="000000"/>
+          <w:sz w:val="23"/>
+          <w:szCs w:val="23"/>
+        </w:rPr>
+        <w:t>Ethernet (RJ45)</w:t>
+      </w:r>
+    </w:p>
+    <w:p>
+      <w:pPr>
+        <w:pStyle w:val="ListParagraph"/>
+        <w:numPr>
+          <w:ilvl w:val="0"/>
+          <w:numId w:val="4"/>
+        </w:numPr>
+        <w:rPr>
+          <w:rFonts w:ascii="Times" w:eastAsia="Times New Roman" w:hAnsi="Times" w:cs="Times New Roman"/>
+          <w:sz w:val="20"/>
+          <w:szCs w:val="20"/>
+        </w:rPr>
+      </w:pPr>
+      <w:r>
+        <w:rPr>
+          <w:rFonts w:ascii="Arial" w:eastAsia="Times New Roman" w:hAnsi="Arial" w:cs="Times New Roman"/>
+          <w:color w:val="000000"/>
+          <w:sz w:val="23"/>
+          <w:szCs w:val="23"/>
+        </w:rPr>
+        <w:lastRenderedPageBreak/>
+        <w:t xml:space="preserve">Support for </w:t>
+      </w:r>
+      <w:proofErr w:type="spellStart"/>
+      <w:r>
+        <w:rPr>
+          <w:rFonts w:ascii="Arial" w:eastAsia="Times New Roman" w:hAnsi="Arial" w:cs="Times New Roman"/>
+          <w:color w:val="000000"/>
+          <w:sz w:val="23"/>
+          <w:szCs w:val="23"/>
+        </w:rPr>
+        <w:t>endstops</w:t>
+      </w:r>
+      <w:proofErr w:type="spellEnd"/>
+      <w:r>
+        <w:rPr>
+          <w:rFonts w:ascii="Arial" w:eastAsia="Times New Roman" w:hAnsi="Arial" w:cs="Times New Roman"/>
+          <w:color w:val="000000"/>
+          <w:sz w:val="23"/>
+          <w:szCs w:val="23"/>
+        </w:rPr>
+        <w:t>, tool zeroing, and door interlock</w:t>
+      </w:r>
+    </w:p>
+    <w:p>
+      <w:pPr>
+        <w:pStyle w:val="ListParagraph"/>
+        <w:numPr>
+          <w:ilvl w:val="0"/>
+          <w:numId w:val="4"/>
+        </w:numPr>
+        <w:rPr>
+          <w:rFonts w:ascii="Times" w:eastAsia="Times New Roman" w:hAnsi="Times" w:cs="Times New Roman"/>
+          <w:sz w:val="20"/>
+          <w:szCs w:val="20"/>
+        </w:rPr>
+      </w:pPr>
+      <w:r>
+        <w:rPr>
+          <w:rFonts w:ascii="Arial" w:eastAsia="Times New Roman" w:hAnsi="Arial" w:cs="Times New Roman"/>
+          <w:color w:val="000000"/>
+          <w:sz w:val="23"/>
+          <w:szCs w:val="23"/>
+        </w:rPr>
+        <w:t>On/Off switch to cut all system power.</w:t>
       </w:r>
       <w:bookmarkStart w:id="0" w:name="_GoBack"/>
       <w:bookmarkEnd w:id="0"/>
-      <w:r>
-        <w:rPr>
-          <w:rFonts w:ascii="Arial" w:eastAsia="Times New Roman" w:hAnsi="Arial" w:cs="Times New Roman"/>
-          <w:color w:val="000000"/>
-          <w:sz w:val="23"/>
-          <w:szCs w:val="23"/>
-        </w:rPr>
-        <w:t>ange bits</w:t>
-      </w:r>
-      <w:r>
-        <w:rPr>
-          <w:rFonts w:ascii="Arial" w:eastAsia="Times New Roman" w:hAnsi="Arial" w:cs="Times New Roman"/>
-          <w:color w:val="000000"/>
-          <w:sz w:val="23"/>
-          <w:szCs w:val="23"/>
-        </w:rPr>
-        <w:t>.</w:t>
-      </w:r>
-    </w:p>
-    <w:p>
-      <w:pPr>
-        <w:pStyle w:val="ListParagraph"/>
-        <w:numPr>
-          <w:ilvl w:val="0"/>
-          <w:numId w:val="2"/>
-        </w:numPr>
-        <w:rPr>
-          <w:rFonts w:ascii="Times" w:eastAsia="Times New Roman" w:hAnsi="Times" w:cs="Times New Roman"/>
-          <w:sz w:val="20"/>
-          <w:szCs w:val="20"/>
-        </w:rPr>
-      </w:pPr>
-      <w:r>
-        <w:rPr>
-          <w:rFonts w:ascii="Arial" w:eastAsia="Times New Roman" w:hAnsi="Arial" w:cs="Times New Roman"/>
-          <w:color w:val="000000"/>
-          <w:sz w:val="23"/>
-          <w:szCs w:val="23"/>
-        </w:rPr>
-        <w:t>NEMA23 stepper motors</w:t>
-      </w:r>
-      <w:r>
-        <w:rPr>
-          <w:rFonts w:ascii="Arial" w:eastAsia="Times New Roman" w:hAnsi="Arial" w:cs="Times New Roman"/>
-          <w:color w:val="000000"/>
-          <w:sz w:val="23"/>
-          <w:szCs w:val="23"/>
-        </w:rPr>
-        <w:t>.</w:t>
-      </w:r>
-    </w:p>
-    <w:p>
-      <w:pPr>
-        <w:pStyle w:val="ListParagraph"/>
-        <w:numPr>
-          <w:ilvl w:val="0"/>
-          <w:numId w:val="2"/>
-        </w:numPr>
-        <w:rPr>
-          <w:rFonts w:ascii="Times" w:eastAsia="Times New Roman" w:hAnsi="Times" w:cs="Times New Roman"/>
-          <w:sz w:val="20"/>
-          <w:szCs w:val="20"/>
-        </w:rPr>
-      </w:pPr>
-      <w:r>
-        <w:rPr>
-          <w:rFonts w:ascii="Arial" w:eastAsia="Times New Roman" w:hAnsi="Arial" w:cs="Times New Roman"/>
-          <w:color w:val="000000"/>
-          <w:sz w:val="23"/>
-          <w:szCs w:val="23"/>
-        </w:rPr>
-        <w:t>Quality guide rails and bearings.</w:t>
-      </w:r>
-    </w:p>
-    <w:p>
-      <w:pPr>
-        <w:pStyle w:val="ListParagraph"/>
-        <w:numPr>
-          <w:ilvl w:val="0"/>
-          <w:numId w:val="2"/>
-        </w:numPr>
-        <w:rPr>
-          <w:rFonts w:ascii="Arial" w:eastAsia="Times New Roman" w:hAnsi="Arial" w:cs="Times New Roman"/>
-          <w:color w:val="000000"/>
-          <w:sz w:val="23"/>
-          <w:szCs w:val="23"/>
-        </w:rPr>
-      </w:pPr>
-      <w:r>
-        <w:rPr>
-          <w:rFonts w:ascii="Arial" w:eastAsia="Times New Roman" w:hAnsi="Arial" w:cs="Times New Roman"/>
-          <w:color w:val="000000"/>
-          <w:sz w:val="23"/>
-          <w:szCs w:val="23"/>
-        </w:rPr>
-        <w:t>Capable of milling</w:t>
-      </w:r>
-      <w:r>
-        <w:rPr>
-          <w:rFonts w:ascii="Arial" w:eastAsia="Times New Roman" w:hAnsi="Arial" w:cs="Times New Roman"/>
-          <w:color w:val="000000"/>
-          <w:sz w:val="23"/>
-          <w:szCs w:val="23"/>
-        </w:rPr>
-        <w:t xml:space="preserve"> wide range of items:</w:t>
-      </w:r>
-    </w:p>
-    <w:p>
-      <w:pPr>
-        <w:pStyle w:val="ListParagraph"/>
-        <w:numPr>
-          <w:ilvl w:val="1"/>
-          <w:numId w:val="2"/>
-        </w:numPr>
-        <w:rPr>
-          <w:rFonts w:ascii="Times" w:eastAsia="Times New Roman" w:hAnsi="Times" w:cs="Times New Roman"/>
-          <w:sz w:val="20"/>
-          <w:szCs w:val="20"/>
-        </w:rPr>
-      </w:pPr>
-      <w:proofErr w:type="gramStart"/>
-      <w:r>
-        <w:rPr>
-          <w:rFonts w:ascii="Arial" w:eastAsia="Times New Roman" w:hAnsi="Arial" w:cs="Times New Roman"/>
-          <w:color w:val="000000"/>
-          <w:sz w:val="23"/>
-          <w:szCs w:val="23"/>
-        </w:rPr>
-        <w:t>foam</w:t>
-      </w:r>
-      <w:proofErr w:type="gramEnd"/>
-    </w:p>
-    <w:p>
-      <w:pPr>
-        <w:pStyle w:val="ListParagraph"/>
-        <w:numPr>
-          <w:ilvl w:val="1"/>
-          <w:numId w:val="2"/>
-        </w:numPr>
-        <w:rPr>
-          <w:rFonts w:ascii="Times" w:eastAsia="Times New Roman" w:hAnsi="Times" w:cs="Times New Roman"/>
-          <w:sz w:val="20"/>
-          <w:szCs w:val="20"/>
-        </w:rPr>
-      </w:pPr>
-      <w:proofErr w:type="gramStart"/>
-      <w:r>
-        <w:rPr>
-          <w:rFonts w:ascii="Arial" w:eastAsia="Times New Roman" w:hAnsi="Arial" w:cs="Times New Roman"/>
-          <w:color w:val="000000"/>
-          <w:sz w:val="23"/>
-          <w:szCs w:val="23"/>
-        </w:rPr>
-        <w:t>wax</w:t>
-      </w:r>
-      <w:proofErr w:type="gramEnd"/>
-    </w:p>
-    <w:p>
-      <w:pPr>
-        <w:pStyle w:val="ListParagraph"/>
-        <w:numPr>
-          <w:ilvl w:val="1"/>
-          <w:numId w:val="2"/>
-        </w:numPr>
-        <w:rPr>
-          <w:rFonts w:ascii="Times" w:eastAsia="Times New Roman" w:hAnsi="Times" w:cs="Times New Roman"/>
-          <w:sz w:val="20"/>
-          <w:szCs w:val="20"/>
-        </w:rPr>
-      </w:pPr>
-      <w:proofErr w:type="gramStart"/>
-      <w:r>
-        <w:rPr>
-          <w:rFonts w:ascii="Arial" w:eastAsia="Times New Roman" w:hAnsi="Arial" w:cs="Times New Roman"/>
-          <w:color w:val="000000"/>
-          <w:sz w:val="23"/>
-          <w:szCs w:val="23"/>
-        </w:rPr>
-        <w:t>plastics</w:t>
-      </w:r>
-      <w:proofErr w:type="gramEnd"/>
-    </w:p>
-    <w:p>
-      <w:pPr>
-        <w:pStyle w:val="ListParagraph"/>
-        <w:numPr>
-          <w:ilvl w:val="1"/>
-          <w:numId w:val="2"/>
-        </w:numPr>
-        <w:rPr>
-          <w:rFonts w:ascii="Times" w:eastAsia="Times New Roman" w:hAnsi="Times" w:cs="Times New Roman"/>
-          <w:sz w:val="20"/>
-          <w:szCs w:val="20"/>
-        </w:rPr>
-      </w:pPr>
-      <w:proofErr w:type="gramStart"/>
-      <w:r>
-        <w:rPr>
-          <w:rFonts w:ascii="Arial" w:eastAsia="Times New Roman" w:hAnsi="Arial" w:cs="Times New Roman"/>
-          <w:color w:val="000000"/>
-          <w:sz w:val="23"/>
-          <w:szCs w:val="23"/>
-        </w:rPr>
-        <w:t>aluminum</w:t>
-      </w:r>
-      <w:proofErr w:type="gramEnd"/>
-    </w:p>
-    <w:p>
-      <w:pPr>
-        <w:pStyle w:val="ListParagraph"/>
-        <w:numPr>
-          <w:ilvl w:val="1"/>
-          <w:numId w:val="2"/>
-        </w:numPr>
-        <w:rPr>
-          <w:rFonts w:ascii="Times" w:eastAsia="Times New Roman" w:hAnsi="Times" w:cs="Times New Roman"/>
-          <w:sz w:val="20"/>
-          <w:szCs w:val="20"/>
-        </w:rPr>
-      </w:pPr>
-      <w:proofErr w:type="gramStart"/>
-      <w:r>
-        <w:rPr>
-          <w:rFonts w:ascii="Arial" w:eastAsia="Times New Roman" w:hAnsi="Arial" w:cs="Times New Roman"/>
-          <w:color w:val="000000"/>
-          <w:sz w:val="23"/>
-          <w:szCs w:val="23"/>
-        </w:rPr>
-        <w:t>brass</w:t>
-      </w:r>
-      <w:proofErr w:type="gramEnd"/>
-    </w:p>
-    <w:p>
-      <w:pPr>
-        <w:pStyle w:val="ListParagraph"/>
-        <w:numPr>
-          <w:ilvl w:val="1"/>
-          <w:numId w:val="2"/>
-        </w:numPr>
-        <w:rPr>
-          <w:rFonts w:ascii="Times" w:eastAsia="Times New Roman" w:hAnsi="Times" w:cs="Times New Roman"/>
-          <w:sz w:val="20"/>
-          <w:szCs w:val="20"/>
-        </w:rPr>
-      </w:pPr>
-      <w:r>
-        <w:rPr>
-          <w:rFonts w:ascii="Arial" w:eastAsia="Times New Roman" w:hAnsi="Arial" w:cs="Times New Roman"/>
-          <w:color w:val="000000"/>
-          <w:sz w:val="23"/>
-          <w:szCs w:val="23"/>
-        </w:rPr>
-        <w:t>PCBs</w:t>
-      </w:r>
-    </w:p>
-    <w:p>
-      <w:pPr>
-        <w:pStyle w:val="ListParagraph"/>
-        <w:numPr>
-          <w:ilvl w:val="0"/>
-          <w:numId w:val="2"/>
-        </w:numPr>
-        <w:rPr>
-          <w:rFonts w:ascii="Times" w:eastAsia="Times New Roman" w:hAnsi="Times" w:cs="Times New Roman"/>
-          <w:sz w:val="20"/>
-          <w:szCs w:val="20"/>
-        </w:rPr>
-      </w:pPr>
-      <w:r>
-        <w:rPr>
-          <w:rFonts w:ascii="Arial" w:eastAsia="Times New Roman" w:hAnsi="Arial" w:cs="Times New Roman"/>
-          <w:color w:val="000000"/>
-          <w:sz w:val="23"/>
-          <w:szCs w:val="23"/>
-        </w:rPr>
-        <w:t>Main interface is Androi</w:t>
-      </w:r>
-      <w:r>
-        <w:rPr>
-          <w:rFonts w:ascii="Arial" w:eastAsia="Times New Roman" w:hAnsi="Arial" w:cs="Times New Roman"/>
-          <w:color w:val="000000"/>
-          <w:sz w:val="23"/>
-          <w:szCs w:val="23"/>
-        </w:rPr>
-        <w:t>d tablet over USB (</w:t>
-      </w:r>
-      <w:proofErr w:type="spellStart"/>
-      <w:r>
-        <w:rPr>
-          <w:rFonts w:ascii="Arial" w:eastAsia="Times New Roman" w:hAnsi="Arial" w:cs="Times New Roman"/>
-          <w:color w:val="000000"/>
-          <w:sz w:val="23"/>
-          <w:szCs w:val="23"/>
-        </w:rPr>
-        <w:t>filesystem</w:t>
-      </w:r>
-      <w:proofErr w:type="spellEnd"/>
-      <w:r>
-        <w:rPr>
-          <w:rFonts w:ascii="Arial" w:eastAsia="Times New Roman" w:hAnsi="Arial" w:cs="Times New Roman"/>
-          <w:color w:val="000000"/>
-          <w:sz w:val="23"/>
-          <w:szCs w:val="23"/>
-        </w:rPr>
-        <w:t>)</w:t>
-      </w:r>
-    </w:p>
-    <w:p>
-      <w:pPr>
-        <w:pStyle w:val="ListParagraph"/>
-        <w:numPr>
-          <w:ilvl w:val="1"/>
-          <w:numId w:val="2"/>
-        </w:numPr>
-        <w:rPr>
-          <w:rFonts w:ascii="Times" w:eastAsia="Times New Roman" w:hAnsi="Times" w:cs="Times New Roman"/>
-          <w:sz w:val="20"/>
-          <w:szCs w:val="20"/>
-        </w:rPr>
-      </w:pPr>
-      <w:proofErr w:type="gramStart"/>
-      <w:r>
-        <w:rPr>
-          <w:rFonts w:ascii="Arial" w:eastAsia="Times New Roman" w:hAnsi="Arial" w:cs="Times New Roman"/>
-          <w:color w:val="000000"/>
-          <w:sz w:val="23"/>
-          <w:szCs w:val="23"/>
-        </w:rPr>
-        <w:t>optional</w:t>
-      </w:r>
-      <w:proofErr w:type="gramEnd"/>
-      <w:r>
-        <w:rPr>
-          <w:rFonts w:ascii="Arial" w:eastAsia="Times New Roman" w:hAnsi="Arial" w:cs="Times New Roman"/>
-          <w:color w:val="000000"/>
-          <w:sz w:val="23"/>
-          <w:szCs w:val="23"/>
-        </w:rPr>
-        <w:t xml:space="preserve"> computer hookup (USB</w:t>
-      </w:r>
-      <w:r>
-        <w:rPr>
-          <w:rFonts w:ascii="Arial" w:eastAsia="Times New Roman" w:hAnsi="Arial" w:cs="Times New Roman"/>
-          <w:color w:val="000000"/>
-          <w:sz w:val="23"/>
-          <w:szCs w:val="23"/>
-        </w:rPr>
-        <w:t xml:space="preserve"> or Ethernet</w:t>
-      </w:r>
-      <w:r>
-        <w:rPr>
-          <w:rFonts w:ascii="Arial" w:eastAsia="Times New Roman" w:hAnsi="Arial" w:cs="Times New Roman"/>
-          <w:color w:val="000000"/>
-          <w:sz w:val="23"/>
-          <w:szCs w:val="23"/>
-        </w:rPr>
-        <w:t>).</w:t>
-      </w:r>
-    </w:p>
-    <w:p>
-      <w:pPr>
-        <w:pStyle w:val="ListParagraph"/>
-        <w:numPr>
-          <w:ilvl w:val="1"/>
-          <w:numId w:val="2"/>
-        </w:numPr>
-        <w:rPr>
-          <w:rFonts w:ascii="Times" w:eastAsia="Times New Roman" w:hAnsi="Times" w:cs="Times New Roman"/>
-          <w:sz w:val="20"/>
-          <w:szCs w:val="20"/>
-        </w:rPr>
-      </w:pPr>
-      <w:proofErr w:type="spellStart"/>
-      <w:r>
-        <w:rPr>
-          <w:rFonts w:ascii="Arial" w:eastAsia="Times New Roman" w:hAnsi="Arial" w:cs="Times New Roman"/>
-          <w:color w:val="000000"/>
-          <w:sz w:val="23"/>
-          <w:szCs w:val="23"/>
-        </w:rPr>
-        <w:t>Iphone</w:t>
-      </w:r>
-      <w:proofErr w:type="spellEnd"/>
-      <w:r>
-        <w:rPr>
-          <w:rFonts w:ascii="Arial" w:eastAsia="Times New Roman" w:hAnsi="Arial" w:cs="Times New Roman"/>
-          <w:color w:val="000000"/>
-          <w:sz w:val="23"/>
-          <w:szCs w:val="23"/>
-        </w:rPr>
-        <w:t xml:space="preserve"> app would be good too.</w:t>
-      </w:r>
-    </w:p>
-    <w:p>
-      <w:pPr>
-        <w:pStyle w:val="ListParagraph"/>
-        <w:numPr>
-          <w:ilvl w:val="0"/>
-          <w:numId w:val="2"/>
-        </w:numPr>
-        <w:rPr>
-          <w:rFonts w:ascii="Times" w:eastAsia="Times New Roman" w:hAnsi="Times" w:cs="Times New Roman"/>
-          <w:sz w:val="20"/>
-          <w:szCs w:val="20"/>
-        </w:rPr>
-      </w:pPr>
-      <w:r>
-        <w:rPr>
-          <w:rFonts w:ascii="Arial" w:eastAsia="Times New Roman" w:hAnsi="Arial" w:cs="Times New Roman"/>
-          <w:color w:val="000000"/>
-          <w:sz w:val="23"/>
-          <w:szCs w:val="23"/>
-        </w:rPr>
-        <w:t>Includes a place to rest the tablet when not actively controlling it.</w:t>
-      </w:r>
-    </w:p>
-    <w:p>
-      <w:pPr>
-        <w:pStyle w:val="ListParagraph"/>
-        <w:numPr>
-          <w:ilvl w:val="1"/>
-          <w:numId w:val="2"/>
-        </w:numPr>
-        <w:rPr>
-          <w:rFonts w:ascii="Times" w:eastAsia="Times New Roman" w:hAnsi="Times" w:cs="Times New Roman"/>
-          <w:sz w:val="20"/>
-          <w:szCs w:val="20"/>
-        </w:rPr>
-      </w:pPr>
-      <w:r>
-        <w:rPr>
-          <w:rFonts w:ascii="Arial" w:eastAsia="Times New Roman" w:hAnsi="Arial" w:cs="Times New Roman"/>
-          <w:color w:val="000000"/>
-          <w:sz w:val="23"/>
-          <w:szCs w:val="23"/>
-        </w:rPr>
-        <w:t>This should also charge the tablet over USB! (Bonus!)</w:t>
-      </w:r>
-    </w:p>
-    <w:p>
-      <w:pPr>
-        <w:pStyle w:val="ListParagraph"/>
-        <w:numPr>
-          <w:ilvl w:val="0"/>
-          <w:numId w:val="2"/>
-        </w:numPr>
-        <w:rPr>
-          <w:rFonts w:ascii="Times" w:eastAsia="Times New Roman" w:hAnsi="Times" w:cs="Times New Roman"/>
-          <w:sz w:val="20"/>
-          <w:szCs w:val="20"/>
-        </w:rPr>
-      </w:pPr>
-      <w:r>
-        <w:rPr>
-          <w:rFonts w:ascii="Arial" w:eastAsia="Times New Roman" w:hAnsi="Arial" w:cs="Times New Roman"/>
-          <w:color w:val="000000"/>
-          <w:sz w:val="23"/>
-          <w:szCs w:val="23"/>
-        </w:rPr>
-        <w:t>Some way of human powered transportation (handles)</w:t>
-      </w:r>
-      <w:r>
-        <w:rPr>
-          <w:rFonts w:ascii="Times" w:eastAsia="Times New Roman" w:hAnsi="Times" w:cs="Times New Roman"/>
-          <w:color w:val="000000"/>
-          <w:sz w:val="27"/>
-          <w:szCs w:val="27"/>
-        </w:rPr>
-        <w:br/>
-      </w:r>
-    </w:p>
-    <w:p>
-      <w:pPr>
-        <w:rPr>
-          <w:rFonts w:ascii="Times" w:eastAsia="Times New Roman" w:hAnsi="Times" w:cs="Times New Roman"/>
-          <w:sz w:val="20"/>
-          <w:szCs w:val="20"/>
-        </w:rPr>
-      </w:pPr>
-    </w:p>
-    <w:p>
-      <w:pPr>
-        <w:rPr>
-          <w:rFonts w:ascii="Times" w:eastAsia="Times New Roman" w:hAnsi="Times" w:cs="Times New Roman"/>
-          <w:color w:val="000000"/>
-          <w:sz w:val="27"/>
-          <w:szCs w:val="27"/>
-        </w:rPr>
-      </w:pPr>
-      <w:r>
-        <w:rPr>
-          <w:rFonts w:ascii="Arial" w:eastAsia="Times New Roman" w:hAnsi="Arial" w:cs="Times New Roman"/>
-          <w:b/>
-          <w:bCs/>
-          <w:color w:val="000000"/>
-          <w:sz w:val="29"/>
-          <w:szCs w:val="29"/>
-        </w:rPr>
-        <w:t>Positioning System</w:t>
-      </w:r>
-      <w:r>
-        <w:rPr>
-          <w:rFonts w:ascii="Times" w:eastAsia="Times New Roman" w:hAnsi="Times" w:cs="Times New Roman"/>
-          <w:color w:val="000000"/>
-          <w:sz w:val="27"/>
-          <w:szCs w:val="27"/>
-        </w:rPr>
-        <w:br/>
-      </w:r>
-    </w:p>
-    <w:p>
-      <w:pPr>
-        <w:pStyle w:val="ListParagraph"/>
-        <w:numPr>
-          <w:ilvl w:val="0"/>
-          <w:numId w:val="4"/>
-        </w:numPr>
-        <w:rPr>
-          <w:rFonts w:ascii="Times" w:eastAsia="Times New Roman" w:hAnsi="Times" w:cs="Times New Roman"/>
-          <w:sz w:val="20"/>
-          <w:szCs w:val="20"/>
-        </w:rPr>
-      </w:pPr>
-      <w:r>
-        <w:rPr>
-          <w:rFonts w:ascii="Arial" w:eastAsia="Times New Roman" w:hAnsi="Arial" w:cs="Times New Roman"/>
-          <w:color w:val="000000"/>
-          <w:sz w:val="23"/>
-          <w:szCs w:val="23"/>
-        </w:rPr>
-        <w:t>X axis travel of 250-300mm</w:t>
-      </w:r>
-      <w:r>
-        <w:rPr>
-          <w:rFonts w:ascii="Arial" w:eastAsia="Times New Roman" w:hAnsi="Arial" w:cs="Times New Roman"/>
-          <w:color w:val="000000"/>
-          <w:sz w:val="23"/>
-          <w:szCs w:val="23"/>
-        </w:rPr>
-        <w:t xml:space="preserve"> and speed of </w:t>
-      </w:r>
-      <w:r>
-        <w:rPr>
-          <w:rFonts w:ascii="Arial" w:eastAsia="Times New Roman" w:hAnsi="Arial" w:cs="Times New Roman"/>
-          <w:color w:val="000000"/>
-          <w:sz w:val="23"/>
-          <w:szCs w:val="23"/>
-        </w:rPr>
-        <w:t>2000mm/min</w:t>
-      </w:r>
-    </w:p>
-    <w:p>
-      <w:pPr>
-        <w:pStyle w:val="ListParagraph"/>
-        <w:numPr>
-          <w:ilvl w:val="0"/>
-          <w:numId w:val="4"/>
-        </w:numPr>
-        <w:rPr>
-          <w:rFonts w:ascii="Times" w:eastAsia="Times New Roman" w:hAnsi="Times" w:cs="Times New Roman"/>
-          <w:sz w:val="20"/>
-          <w:szCs w:val="20"/>
-        </w:rPr>
-      </w:pPr>
-      <w:r>
-        <w:rPr>
-          <w:rFonts w:ascii="Arial" w:eastAsia="Times New Roman" w:hAnsi="Arial" w:cs="Times New Roman"/>
-          <w:color w:val="000000"/>
-          <w:sz w:val="23"/>
-          <w:szCs w:val="23"/>
-        </w:rPr>
-        <w:t>Y axis travel of 200-400mm</w:t>
-      </w:r>
-      <w:r>
-        <w:rPr>
-          <w:rFonts w:ascii="Arial" w:eastAsia="Times New Roman" w:hAnsi="Arial" w:cs="Times New Roman"/>
-          <w:color w:val="000000"/>
-          <w:sz w:val="23"/>
-          <w:szCs w:val="23"/>
-        </w:rPr>
-        <w:t xml:space="preserve"> </w:t>
-      </w:r>
-      <w:r>
-        <w:rPr>
-          <w:rFonts w:ascii="Arial" w:eastAsia="Times New Roman" w:hAnsi="Arial" w:cs="Times New Roman"/>
-          <w:color w:val="000000"/>
-          <w:sz w:val="23"/>
-          <w:szCs w:val="23"/>
-        </w:rPr>
-        <w:t>and speed of 2000mm/min</w:t>
-      </w:r>
-    </w:p>
-    <w:p>
-      <w:pPr>
-        <w:pStyle w:val="ListParagraph"/>
-        <w:numPr>
-          <w:ilvl w:val="0"/>
-          <w:numId w:val="4"/>
-        </w:numPr>
-        <w:rPr>
-          <w:rFonts w:ascii="Times" w:eastAsia="Times New Roman" w:hAnsi="Times" w:cs="Times New Roman"/>
-          <w:sz w:val="20"/>
-          <w:szCs w:val="20"/>
-        </w:rPr>
-      </w:pPr>
-      <w:r>
-        <w:rPr>
-          <w:rFonts w:ascii="Arial" w:eastAsia="Times New Roman" w:hAnsi="Arial" w:cs="Times New Roman"/>
-          <w:color w:val="000000"/>
-          <w:sz w:val="23"/>
-          <w:szCs w:val="23"/>
-        </w:rPr>
-        <w:t>Z axis travel of 50-100mm</w:t>
-      </w:r>
-      <w:r>
-        <w:rPr>
-          <w:rFonts w:ascii="Arial" w:eastAsia="Times New Roman" w:hAnsi="Arial" w:cs="Times New Roman"/>
-          <w:color w:val="000000"/>
-          <w:sz w:val="23"/>
-          <w:szCs w:val="23"/>
-        </w:rPr>
-        <w:t xml:space="preserve"> </w:t>
-      </w:r>
-      <w:r>
-        <w:rPr>
-          <w:rFonts w:ascii="Arial" w:eastAsia="Times New Roman" w:hAnsi="Arial" w:cs="Times New Roman"/>
-          <w:color w:val="000000"/>
-          <w:sz w:val="23"/>
-          <w:szCs w:val="23"/>
-        </w:rPr>
-        <w:t>and speed of 2000mm/min</w:t>
-      </w:r>
-    </w:p>
-    <w:p>
-      <w:pPr>
-        <w:pStyle w:val="ListParagraph"/>
-        <w:numPr>
-          <w:ilvl w:val="0"/>
-          <w:numId w:val="4"/>
-        </w:numPr>
-        <w:rPr>
-          <w:rFonts w:ascii="Times" w:eastAsia="Times New Roman" w:hAnsi="Times" w:cs="Times New Roman"/>
-          <w:sz w:val="20"/>
-          <w:szCs w:val="20"/>
-        </w:rPr>
-      </w:pPr>
-      <w:r>
-        <w:rPr>
-          <w:rFonts w:ascii="Arial" w:eastAsia="Times New Roman" w:hAnsi="Arial" w:cs="Times New Roman"/>
-          <w:color w:val="000000"/>
-          <w:sz w:val="23"/>
-          <w:szCs w:val="23"/>
-        </w:rPr>
-        <w:t>XYZ Accuracy of &lt;= 0.05mm</w:t>
-      </w:r>
-    </w:p>
-    <w:p>
-      <w:pPr>
-        <w:pStyle w:val="ListParagraph"/>
-        <w:numPr>
-          <w:ilvl w:val="0"/>
-          <w:numId w:val="4"/>
-        </w:numPr>
-        <w:rPr>
-          <w:rFonts w:ascii="Times" w:eastAsia="Times New Roman" w:hAnsi="Times" w:cs="Times New Roman"/>
-          <w:sz w:val="20"/>
-          <w:szCs w:val="20"/>
-        </w:rPr>
-      </w:pPr>
-      <w:r>
-        <w:rPr>
-          <w:rFonts w:ascii="Arial" w:eastAsia="Times New Roman" w:hAnsi="Arial" w:cs="Times New Roman"/>
-          <w:color w:val="000000"/>
-          <w:sz w:val="23"/>
-          <w:szCs w:val="23"/>
-        </w:rPr>
-        <w:t>XYZ Backlash of &lt;= 0.05mm</w:t>
-      </w:r>
     </w:p>
     <w:sectPr>
       <w:pgSz w:w="12240" w:h="15840"/>

</xml_diff>